<commit_message>
Small change to presentation/script.
</commit_message>
<xml_diff>
--- a/docs/presentation/Script.docx
+++ b/docs/presentation/Script.docx
@@ -20,13 +20,8 @@
           <w:numId w:val="1"/>
         </w:numPr>
       </w:pPr>
-      <w:proofErr w:type="gramStart"/>
-      <w:r>
-        <w:t>Laura?:</w:t>
-      </w:r>
-      <w:proofErr w:type="gramEnd"/>
-      <w:r>
-        <w:t xml:space="preserve"> introduce the project</w:t>
+      <w:r>
+        <w:t>Laura?: introduce the project</w:t>
       </w:r>
     </w:p>
     <w:p>
@@ -58,15 +53,7 @@
         </w:numPr>
       </w:pPr>
       <w:r>
-        <w:t>Mention we’ve never met in person – worked together through a combination of Git/</w:t>
-      </w:r>
-      <w:proofErr w:type="spellStart"/>
-      <w:r>
-        <w:t>Github</w:t>
-      </w:r>
-      <w:proofErr w:type="spellEnd"/>
-      <w:r>
-        <w:t xml:space="preserve"> and Zoom</w:t>
+        <w:t>Mention we’ve never met in person – worked together through a combination of Git/Github and Zoom</w:t>
       </w:r>
     </w:p>
     <w:p>
@@ -129,13 +116,8 @@
           <w:numId w:val="1"/>
         </w:numPr>
       </w:pPr>
-      <w:proofErr w:type="gramStart"/>
-      <w:r>
-        <w:t>?:</w:t>
-      </w:r>
-      <w:proofErr w:type="gramEnd"/>
-      <w:r>
-        <w:t xml:space="preserve"> talk about the first four items together</w:t>
+      <w:r>
+        <w:t>?: talk about the first four items together</w:t>
       </w:r>
       <w:r>
         <w:t xml:space="preserve"> – setting up server and java on it and whatnot</w:t>
@@ -152,47 +134,32 @@
           <w:numId w:val="1"/>
         </w:numPr>
       </w:pPr>
-      <w:proofErr w:type="gramStart"/>
-      <w:r>
-        <w:t>Laura?:</w:t>
-      </w:r>
-      <w:proofErr w:type="gramEnd"/>
-      <w:r>
-        <w:t xml:space="preserve"> talk about the web service application and subpoints</w:t>
-      </w:r>
-    </w:p>
-    <w:p>
-      <w:pPr>
-        <w:pStyle w:val="ListParagraph"/>
-        <w:numPr>
-          <w:ilvl w:val="0"/>
-          <w:numId w:val="1"/>
-        </w:numPr>
-      </w:pPr>
-      <w:proofErr w:type="gramStart"/>
-      <w:r>
-        <w:t>?:</w:t>
-      </w:r>
-      <w:proofErr w:type="gramEnd"/>
-      <w:r>
-        <w:t xml:space="preserve"> talk about the Controllers/Serialization</w:t>
-      </w:r>
-    </w:p>
-    <w:p>
-      <w:pPr>
-        <w:pStyle w:val="ListParagraph"/>
-        <w:numPr>
-          <w:ilvl w:val="0"/>
-          <w:numId w:val="1"/>
-        </w:numPr>
-      </w:pPr>
-      <w:proofErr w:type="gramStart"/>
-      <w:r>
-        <w:t>?:</w:t>
-      </w:r>
-      <w:proofErr w:type="gramEnd"/>
-      <w:r>
-        <w:t xml:space="preserve"> talk about Authentication</w:t>
+      <w:r>
+        <w:t>Laura?: talk about the web service application and subpoints</w:t>
+      </w:r>
+    </w:p>
+    <w:p>
+      <w:pPr>
+        <w:pStyle w:val="ListParagraph"/>
+        <w:numPr>
+          <w:ilvl w:val="0"/>
+          <w:numId w:val="1"/>
+        </w:numPr>
+      </w:pPr>
+      <w:r>
+        <w:t>?: talk about the Controllers/Serialization</w:t>
+      </w:r>
+    </w:p>
+    <w:p>
+      <w:pPr>
+        <w:pStyle w:val="ListParagraph"/>
+        <w:numPr>
+          <w:ilvl w:val="0"/>
+          <w:numId w:val="1"/>
+        </w:numPr>
+      </w:pPr>
+      <w:r>
+        <w:t>?: talk about Authentication</w:t>
       </w:r>
     </w:p>
     <w:p>
@@ -211,13 +178,8 @@
           <w:numId w:val="1"/>
         </w:numPr>
       </w:pPr>
-      <w:proofErr w:type="gramStart"/>
-      <w:r>
-        <w:t>Rod?:</w:t>
-      </w:r>
-      <w:proofErr w:type="gramEnd"/>
-      <w:r>
-        <w:t xml:space="preserve"> </w:t>
+      <w:r>
+        <w:t xml:space="preserve">Rod?: </w:t>
       </w:r>
       <w:r>
         <w:t xml:space="preserve">talk about </w:t>
@@ -246,30 +208,20 @@
           <w:numId w:val="1"/>
         </w:numPr>
       </w:pPr>
-      <w:proofErr w:type="gramStart"/>
-      <w:r>
-        <w:t>Robert?:</w:t>
-      </w:r>
-      <w:proofErr w:type="gramEnd"/>
-      <w:r>
-        <w:t xml:space="preserve"> talk about the view components</w:t>
-      </w:r>
-    </w:p>
-    <w:p>
-      <w:pPr>
-        <w:pStyle w:val="ListParagraph"/>
-        <w:numPr>
-          <w:ilvl w:val="0"/>
-          <w:numId w:val="1"/>
-        </w:numPr>
-      </w:pPr>
-      <w:proofErr w:type="gramStart"/>
-      <w:r>
-        <w:t>?:</w:t>
-      </w:r>
-      <w:proofErr w:type="gramEnd"/>
-      <w:r>
-        <w:t xml:space="preserve"> talk about the authentication</w:t>
+      <w:r>
+        <w:t>Robert?: talk about the view components</w:t>
+      </w:r>
+    </w:p>
+    <w:p>
+      <w:pPr>
+        <w:pStyle w:val="ListParagraph"/>
+        <w:numPr>
+          <w:ilvl w:val="0"/>
+          <w:numId w:val="1"/>
+        </w:numPr>
+      </w:pPr>
+      <w:r>
+        <w:t>?: talk about the authentication</w:t>
       </w:r>
     </w:p>
     <w:p>
@@ -284,13 +236,8 @@
         <w:t>Laura: talk about the other libraries and services</w:t>
       </w:r>
       <w:r>
-        <w:t xml:space="preserve"> – mention postman for </w:t>
-      </w:r>
-      <w:proofErr w:type="spellStart"/>
-      <w:r>
-        <w:t>api</w:t>
-      </w:r>
-      <w:proofErr w:type="spellEnd"/>
+        <w:t xml:space="preserve"> – mention postman for api</w:t>
+      </w:r>
     </w:p>
     <w:p>
       <w:r>
@@ -308,47 +255,32 @@
           <w:numId w:val="1"/>
         </w:numPr>
       </w:pPr>
-      <w:proofErr w:type="gramStart"/>
-      <w:r>
-        <w:t>?:</w:t>
-      </w:r>
-      <w:proofErr w:type="gramEnd"/>
-      <w:r>
-        <w:t xml:space="preserve"> talk about the user entity</w:t>
-      </w:r>
-    </w:p>
-    <w:p>
-      <w:pPr>
-        <w:pStyle w:val="ListParagraph"/>
-        <w:numPr>
-          <w:ilvl w:val="0"/>
-          <w:numId w:val="1"/>
-        </w:numPr>
-      </w:pPr>
-      <w:proofErr w:type="gramStart"/>
-      <w:r>
-        <w:t>?:</w:t>
-      </w:r>
-      <w:proofErr w:type="gramEnd"/>
-      <w:r>
-        <w:t xml:space="preserve"> talk about the clip entity</w:t>
-      </w:r>
-    </w:p>
-    <w:p>
-      <w:pPr>
-        <w:pStyle w:val="ListParagraph"/>
-        <w:numPr>
-          <w:ilvl w:val="0"/>
-          <w:numId w:val="1"/>
-        </w:numPr>
-      </w:pPr>
-      <w:proofErr w:type="gramStart"/>
-      <w:r>
-        <w:t>?:</w:t>
-      </w:r>
-      <w:proofErr w:type="gramEnd"/>
-      <w:r>
-        <w:t xml:space="preserve"> talk about the relationship entity</w:t>
+      <w:r>
+        <w:t>?: talk about the user entity</w:t>
+      </w:r>
+    </w:p>
+    <w:p>
+      <w:pPr>
+        <w:pStyle w:val="ListParagraph"/>
+        <w:numPr>
+          <w:ilvl w:val="0"/>
+          <w:numId w:val="1"/>
+        </w:numPr>
+      </w:pPr>
+      <w:r>
+        <w:t>?: talk about the clip entity</w:t>
+      </w:r>
+    </w:p>
+    <w:p>
+      <w:pPr>
+        <w:pStyle w:val="ListParagraph"/>
+        <w:numPr>
+          <w:ilvl w:val="0"/>
+          <w:numId w:val="1"/>
+        </w:numPr>
+      </w:pPr>
+      <w:r>
+        <w:t>?: talk about the relationship entity</w:t>
       </w:r>
     </w:p>
     <w:p>
@@ -370,55 +302,32 @@
           <w:numId w:val="1"/>
         </w:numPr>
       </w:pPr>
-      <w:proofErr w:type="gramStart"/>
-      <w:r>
-        <w:t>?:</w:t>
-      </w:r>
-      <w:proofErr w:type="gramEnd"/>
-      <w:r>
-        <w:t xml:space="preserve"> talk about Google sign in</w:t>
-      </w:r>
-    </w:p>
-    <w:p>
-      <w:pPr>
-        <w:pStyle w:val="ListParagraph"/>
-        <w:numPr>
-          <w:ilvl w:val="0"/>
-          <w:numId w:val="1"/>
-        </w:numPr>
-      </w:pPr>
-      <w:proofErr w:type="gramStart"/>
-      <w:r>
-        <w:t>?:</w:t>
-      </w:r>
-      <w:proofErr w:type="gramEnd"/>
-      <w:r>
-        <w:t xml:space="preserve"> talk about </w:t>
-      </w:r>
-      <w:proofErr w:type="spellStart"/>
-      <w:r>
-        <w:t>openid</w:t>
-      </w:r>
-      <w:proofErr w:type="spellEnd"/>
-      <w:r>
-        <w:t xml:space="preserve"> through Spotify</w:t>
-      </w:r>
-    </w:p>
-    <w:p>
-      <w:pPr>
-        <w:pStyle w:val="ListParagraph"/>
-        <w:numPr>
-          <w:ilvl w:val="0"/>
-          <w:numId w:val="1"/>
-        </w:numPr>
-      </w:pPr>
-      <w:proofErr w:type="gramStart"/>
-      <w:r>
-        <w:t>?:</w:t>
-      </w:r>
-      <w:proofErr w:type="gramEnd"/>
-      <w:r>
-        <w:t xml:space="preserve"> talk about https and SQL</w:t>
+      <w:r>
+        <w:t>?: talk about Google sign in</w:t>
+      </w:r>
+    </w:p>
+    <w:p>
+      <w:pPr>
+        <w:pStyle w:val="ListParagraph"/>
+        <w:numPr>
+          <w:ilvl w:val="0"/>
+          <w:numId w:val="1"/>
+        </w:numPr>
+      </w:pPr>
+      <w:r>
+        <w:t>?: talk about openid through Spotify</w:t>
+      </w:r>
+    </w:p>
+    <w:p>
+      <w:pPr>
+        <w:pStyle w:val="ListParagraph"/>
+        <w:numPr>
+          <w:ilvl w:val="0"/>
+          <w:numId w:val="1"/>
+        </w:numPr>
+      </w:pPr>
+      <w:r>
+        <w:t>?: talk about https and SQL</w:t>
       </w:r>
     </w:p>
     <w:p>
@@ -434,13 +343,8 @@
           <w:numId w:val="1"/>
         </w:numPr>
       </w:pPr>
-      <w:proofErr w:type="gramStart"/>
-      <w:r>
-        <w:t>Laura?:</w:t>
-      </w:r>
-      <w:proofErr w:type="gramEnd"/>
-      <w:r>
-        <w:t xml:space="preserve"> show the current state</w:t>
+      <w:r>
+        <w:t>Laura?: show the current state</w:t>
       </w:r>
     </w:p>
     <w:p>
@@ -456,14 +360,9 @@
           <w:numId w:val="1"/>
         </w:numPr>
       </w:pPr>
-      <w:proofErr w:type="gramStart"/>
       <w:r>
         <w:lastRenderedPageBreak/>
-        <w:t>Robert?:</w:t>
-      </w:r>
-      <w:proofErr w:type="gramEnd"/>
-      <w:r>
-        <w:t xml:space="preserve"> Data model</w:t>
+        <w:t>Robert?: Data model</w:t>
       </w:r>
     </w:p>
     <w:p>
@@ -486,85 +385,77 @@
           <w:numId w:val="1"/>
         </w:numPr>
       </w:pPr>
-      <w:proofErr w:type="gramStart"/>
-      <w:r>
-        <w:t>Rod?:</w:t>
-      </w:r>
-      <w:proofErr w:type="gramEnd"/>
-      <w:r>
-        <w:t xml:space="preserve"> navigation</w:t>
-      </w:r>
-    </w:p>
-    <w:p>
-      <w:r>
-        <w:t>Current state/future directions (1 min)</w:t>
-      </w:r>
-    </w:p>
-    <w:p>
-      <w:pPr>
-        <w:pStyle w:val="ListParagraph"/>
-        <w:numPr>
-          <w:ilvl w:val="0"/>
-          <w:numId w:val="1"/>
-        </w:numPr>
-      </w:pPr>
-      <w:proofErr w:type="gramStart"/>
-      <w:r>
-        <w:t>?</w:t>
-      </w:r>
-      <w:r>
-        <w:t>:</w:t>
-      </w:r>
-      <w:proofErr w:type="gramEnd"/>
-      <w:r>
-        <w:t xml:space="preserve"> issues/bugs</w:t>
-      </w:r>
-    </w:p>
-    <w:p>
-      <w:pPr>
-        <w:pStyle w:val="ListParagraph"/>
-        <w:numPr>
-          <w:ilvl w:val="0"/>
-          <w:numId w:val="1"/>
-        </w:numPr>
-      </w:pPr>
-      <w:proofErr w:type="gramStart"/>
-      <w:r>
-        <w:t>?</w:t>
-      </w:r>
-      <w:r>
-        <w:t>:</w:t>
-      </w:r>
-      <w:proofErr w:type="gramEnd"/>
-      <w:r>
-        <w:t xml:space="preserve"> UNM app contest/google play store</w:t>
-      </w:r>
-    </w:p>
-    <w:p>
-      <w:r>
-        <w:t>Thanks!</w:t>
-      </w:r>
-    </w:p>
-    <w:p>
-      <w:pPr>
-        <w:pStyle w:val="ListParagraph"/>
-        <w:numPr>
-          <w:ilvl w:val="0"/>
-          <w:numId w:val="1"/>
-        </w:numPr>
-      </w:pPr>
-      <w:proofErr w:type="gramStart"/>
-      <w:r>
-        <w:t>?</w:t>
+      <w:r>
+        <w:t>Rod?: navigation</w:t>
+      </w:r>
+    </w:p>
+    <w:p>
+      <w:pPr>
+        <w:pStyle w:val="ListParagraph"/>
+        <w:numPr>
+          <w:ilvl w:val="0"/>
+          <w:numId w:val="1"/>
+        </w:numPr>
+      </w:pPr>
+      <w:r>
+        <w:t>Laura: persistence</w:t>
       </w:r>
       <w:bookmarkStart w:id="0" w:name="_GoBack"/>
       <w:bookmarkEnd w:id="0"/>
-      <w:r>
-        <w:t>:</w:t>
-      </w:r>
-      <w:proofErr w:type="gramEnd"/>
-      <w:r>
-        <w:t xml:space="preserve"> short thanks, open up for questions</w:t>
+    </w:p>
+    <w:p>
+      <w:r>
+        <w:t>Current state/future directions (1 min)</w:t>
+      </w:r>
+    </w:p>
+    <w:p>
+      <w:pPr>
+        <w:pStyle w:val="ListParagraph"/>
+        <w:numPr>
+          <w:ilvl w:val="0"/>
+          <w:numId w:val="1"/>
+        </w:numPr>
+      </w:pPr>
+      <w:r>
+        <w:t>?</w:t>
+      </w:r>
+      <w:r>
+        <w:t>: issues/bugs</w:t>
+      </w:r>
+    </w:p>
+    <w:p>
+      <w:pPr>
+        <w:pStyle w:val="ListParagraph"/>
+        <w:numPr>
+          <w:ilvl w:val="0"/>
+          <w:numId w:val="1"/>
+        </w:numPr>
+      </w:pPr>
+      <w:r>
+        <w:t>?</w:t>
+      </w:r>
+      <w:r>
+        <w:t>: UNM app contest/google play store</w:t>
+      </w:r>
+    </w:p>
+    <w:p>
+      <w:r>
+        <w:t>Thanks!</w:t>
+      </w:r>
+    </w:p>
+    <w:p>
+      <w:pPr>
+        <w:pStyle w:val="ListParagraph"/>
+        <w:numPr>
+          <w:ilvl w:val="0"/>
+          <w:numId w:val="1"/>
+        </w:numPr>
+      </w:pPr>
+      <w:r>
+        <w:t>?</w:t>
+      </w:r>
+      <w:r>
+        <w:t>: short thanks, open up for questions</w:t>
       </w:r>
     </w:p>
     <w:p/>

</xml_diff>

<commit_message>
Updates to presentation and script.
</commit_message>
<xml_diff>
--- a/docs/presentation/Script.docx
+++ b/docs/presentation/Script.docx
@@ -53,7 +53,16 @@
         </w:numPr>
       </w:pPr>
       <w:r>
-        <w:t>Mention we’ve never met in person – worked together through a combination of Git/Github and Zoom</w:t>
+        <w:t xml:space="preserve">Laura: </w:t>
+      </w:r>
+      <w:r>
+        <w:t xml:space="preserve">pixel art: </w:t>
+      </w:r>
+      <w:r>
+        <w:t>m</w:t>
+      </w:r>
+      <w:r>
+        <w:t>ention we’ve never met in person – worked together through a combination of Git/Github and Zoom</w:t>
       </w:r>
     </w:p>
     <w:p>
@@ -117,7 +126,10 @@
         </w:numPr>
       </w:pPr>
       <w:r>
-        <w:t>?: talk about the first four items together</w:t>
+        <w:t>Robert</w:t>
+      </w:r>
+      <w:r>
+        <w:t>: talk about the first four items together</w:t>
       </w:r>
       <w:r>
         <w:t xml:space="preserve"> – setting up server and java on it and whatnot</w:t>
@@ -147,19 +159,25 @@
         </w:numPr>
       </w:pPr>
       <w:r>
-        <w:t>?: talk about the Controllers/Serialization</w:t>
-      </w:r>
-    </w:p>
-    <w:p>
-      <w:pPr>
-        <w:pStyle w:val="ListParagraph"/>
-        <w:numPr>
-          <w:ilvl w:val="0"/>
-          <w:numId w:val="1"/>
-        </w:numPr>
-      </w:pPr>
-      <w:r>
-        <w:t>?: talk about Authentication</w:t>
+        <w:t>Rod:</w:t>
+      </w:r>
+      <w:r>
+        <w:t xml:space="preserve"> talk about the Controllers/Serialization</w:t>
+      </w:r>
+    </w:p>
+    <w:p>
+      <w:pPr>
+        <w:pStyle w:val="ListParagraph"/>
+        <w:numPr>
+          <w:ilvl w:val="0"/>
+          <w:numId w:val="1"/>
+        </w:numPr>
+      </w:pPr>
+      <w:r>
+        <w:t>Rod</w:t>
+      </w:r>
+      <w:r>
+        <w:t>: talk about Authentication</w:t>
       </w:r>
     </w:p>
     <w:p>
@@ -179,7 +197,7 @@
         </w:numPr>
       </w:pPr>
       <w:r>
-        <w:t xml:space="preserve">Rod?: </w:t>
+        <w:t xml:space="preserve">Rod: </w:t>
       </w:r>
       <w:r>
         <w:t xml:space="preserve">talk about </w:t>
@@ -209,19 +227,22 @@
         </w:numPr>
       </w:pPr>
       <w:r>
-        <w:t>Robert?: talk about the view components</w:t>
-      </w:r>
-    </w:p>
-    <w:p>
-      <w:pPr>
-        <w:pStyle w:val="ListParagraph"/>
-        <w:numPr>
-          <w:ilvl w:val="0"/>
-          <w:numId w:val="1"/>
-        </w:numPr>
-      </w:pPr>
-      <w:r>
-        <w:t>?: talk about the authentication</w:t>
+        <w:t>Robert: talk about the view components</w:t>
+      </w:r>
+    </w:p>
+    <w:p>
+      <w:pPr>
+        <w:pStyle w:val="ListParagraph"/>
+        <w:numPr>
+          <w:ilvl w:val="0"/>
+          <w:numId w:val="1"/>
+        </w:numPr>
+      </w:pPr>
+      <w:r>
+        <w:t>Rod:</w:t>
+      </w:r>
+      <w:r>
+        <w:t xml:space="preserve"> talk about the authentication</w:t>
       </w:r>
     </w:p>
     <w:p>
@@ -256,32 +277,46 @@
         </w:numPr>
       </w:pPr>
       <w:r>
-        <w:t>?: talk about the user entity</w:t>
-      </w:r>
-    </w:p>
-    <w:p>
-      <w:pPr>
-        <w:pStyle w:val="ListParagraph"/>
-        <w:numPr>
-          <w:ilvl w:val="0"/>
-          <w:numId w:val="1"/>
-        </w:numPr>
-      </w:pPr>
-      <w:r>
-        <w:t>?: talk about the clip entity</w:t>
-      </w:r>
-    </w:p>
-    <w:p>
-      <w:pPr>
-        <w:pStyle w:val="ListParagraph"/>
-        <w:numPr>
-          <w:ilvl w:val="0"/>
-          <w:numId w:val="1"/>
-        </w:numPr>
-      </w:pPr>
-      <w:r>
-        <w:t>?: talk about the relationship entity</w:t>
-      </w:r>
+        <w:t>Rod:</w:t>
+      </w:r>
+      <w:r>
+        <w:t xml:space="preserve"> talk about the user entity</w:t>
+      </w:r>
+    </w:p>
+    <w:p>
+      <w:pPr>
+        <w:pStyle w:val="ListParagraph"/>
+        <w:numPr>
+          <w:ilvl w:val="0"/>
+          <w:numId w:val="1"/>
+        </w:numPr>
+      </w:pPr>
+      <w:r>
+        <w:t>Robert</w:t>
+      </w:r>
+      <w:r>
+        <w:t>: talk about the relationship entity</w:t>
+      </w:r>
+    </w:p>
+    <w:p>
+      <w:pPr>
+        <w:pStyle w:val="ListParagraph"/>
+        <w:numPr>
+          <w:ilvl w:val="0"/>
+          <w:numId w:val="1"/>
+        </w:numPr>
+      </w:pPr>
+      <w:r>
+        <w:t>Laura</w:t>
+      </w:r>
+      <w:r>
+        <w:t>: talk about the clip entity</w:t>
+      </w:r>
+    </w:p>
+    <w:p>
+      <w:pPr>
+        <w:pStyle w:val="ListParagraph"/>
+      </w:pPr>
     </w:p>
     <w:p>
       <w:r>
@@ -303,31 +338,40 @@
         </w:numPr>
       </w:pPr>
       <w:r>
-        <w:t>?: talk about Google sign in</w:t>
-      </w:r>
-    </w:p>
-    <w:p>
-      <w:pPr>
-        <w:pStyle w:val="ListParagraph"/>
-        <w:numPr>
-          <w:ilvl w:val="0"/>
-          <w:numId w:val="1"/>
-        </w:numPr>
-      </w:pPr>
-      <w:r>
-        <w:t>?: talk about openid through Spotify</w:t>
-      </w:r>
-    </w:p>
-    <w:p>
-      <w:pPr>
-        <w:pStyle w:val="ListParagraph"/>
-        <w:numPr>
-          <w:ilvl w:val="0"/>
-          <w:numId w:val="1"/>
-        </w:numPr>
-      </w:pPr>
-      <w:r>
-        <w:t>?: talk about https and SQL</w:t>
+        <w:t>Rod</w:t>
+      </w:r>
+      <w:r>
+        <w:t>: talk about Google sign in</w:t>
+      </w:r>
+    </w:p>
+    <w:p>
+      <w:pPr>
+        <w:pStyle w:val="ListParagraph"/>
+        <w:numPr>
+          <w:ilvl w:val="0"/>
+          <w:numId w:val="1"/>
+        </w:numPr>
+      </w:pPr>
+      <w:r>
+        <w:t>Laura</w:t>
+      </w:r>
+      <w:r>
+        <w:t>: talk about openid through Spotify</w:t>
+      </w:r>
+    </w:p>
+    <w:p>
+      <w:pPr>
+        <w:pStyle w:val="ListParagraph"/>
+        <w:numPr>
+          <w:ilvl w:val="0"/>
+          <w:numId w:val="1"/>
+        </w:numPr>
+      </w:pPr>
+      <w:r>
+        <w:t>Robert</w:t>
+      </w:r>
+      <w:r>
+        <w:t>: talk about https and SQL</w:t>
       </w:r>
     </w:p>
     <w:p>
@@ -344,8 +388,48 @@
         </w:numPr>
       </w:pPr>
       <w:r>
-        <w:t>Laura?: show the current state</w:t>
-      </w:r>
+        <w:t xml:space="preserve">Laura: </w:t>
+      </w:r>
+      <w:r>
+        <w:t xml:space="preserve">show the </w:t>
+      </w:r>
+      <w:r>
+        <w:t>login</w:t>
+      </w:r>
+    </w:p>
+    <w:p>
+      <w:pPr>
+        <w:pStyle w:val="ListParagraph"/>
+        <w:numPr>
+          <w:ilvl w:val="0"/>
+          <w:numId w:val="1"/>
+        </w:numPr>
+      </w:pPr>
+      <w:r>
+        <w:lastRenderedPageBreak/>
+        <w:t>Rod: talk about clip feeds</w:t>
+      </w:r>
+    </w:p>
+    <w:p>
+      <w:pPr>
+        <w:pStyle w:val="ListParagraph"/>
+        <w:numPr>
+          <w:ilvl w:val="0"/>
+          <w:numId w:val="1"/>
+        </w:numPr>
+      </w:pPr>
+      <w:r>
+        <w:t>Robert: talk about liked songs/posting clips</w:t>
+      </w:r>
+    </w:p>
+    <w:p>
+      <w:pPr>
+        <w:pStyle w:val="ListParagraph"/>
+        <w:numPr>
+          <w:ilvl w:val="0"/>
+          <w:numId w:val="1"/>
+        </w:numPr>
+      </w:pPr>
     </w:p>
     <w:p>
       <w:r>
@@ -361,7 +445,6 @@
         </w:numPr>
       </w:pPr>
       <w:r>
-        <w:lastRenderedPageBreak/>
         <w:t>Robert?: Data model</w:t>
       </w:r>
     </w:p>
@@ -399,61 +482,61 @@
       </w:pPr>
       <w:r>
         <w:t>Laura: persistence</w:t>
+      </w:r>
+    </w:p>
+    <w:p>
+      <w:r>
+        <w:t>Current state/future directions (1 min)</w:t>
+      </w:r>
+    </w:p>
+    <w:p>
+      <w:pPr>
+        <w:pStyle w:val="ListParagraph"/>
+        <w:numPr>
+          <w:ilvl w:val="0"/>
+          <w:numId w:val="1"/>
+        </w:numPr>
+      </w:pPr>
+      <w:r>
+        <w:t>Robert</w:t>
+      </w:r>
+      <w:r>
+        <w:t>: issues/bugs</w:t>
+      </w:r>
+    </w:p>
+    <w:p>
+      <w:pPr>
+        <w:pStyle w:val="ListParagraph"/>
+        <w:numPr>
+          <w:ilvl w:val="0"/>
+          <w:numId w:val="1"/>
+        </w:numPr>
+      </w:pPr>
+      <w:r>
+        <w:t>Rod</w:t>
+      </w:r>
+      <w:r>
+        <w:t>: UNM app contest/google play store</w:t>
+      </w:r>
+    </w:p>
+    <w:p>
+      <w:r>
+        <w:t>Thanks!</w:t>
+      </w:r>
+    </w:p>
+    <w:p>
+      <w:pPr>
+        <w:pStyle w:val="ListParagraph"/>
+        <w:numPr>
+          <w:ilvl w:val="0"/>
+          <w:numId w:val="1"/>
+        </w:numPr>
+      </w:pPr>
+      <w:r>
+        <w:t>Laura</w:t>
       </w:r>
       <w:bookmarkStart w:id="0" w:name="_GoBack"/>
       <w:bookmarkEnd w:id="0"/>
-    </w:p>
-    <w:p>
-      <w:r>
-        <w:t>Current state/future directions (1 min)</w:t>
-      </w:r>
-    </w:p>
-    <w:p>
-      <w:pPr>
-        <w:pStyle w:val="ListParagraph"/>
-        <w:numPr>
-          <w:ilvl w:val="0"/>
-          <w:numId w:val="1"/>
-        </w:numPr>
-      </w:pPr>
-      <w:r>
-        <w:t>?</w:t>
-      </w:r>
-      <w:r>
-        <w:t>: issues/bugs</w:t>
-      </w:r>
-    </w:p>
-    <w:p>
-      <w:pPr>
-        <w:pStyle w:val="ListParagraph"/>
-        <w:numPr>
-          <w:ilvl w:val="0"/>
-          <w:numId w:val="1"/>
-        </w:numPr>
-      </w:pPr>
-      <w:r>
-        <w:t>?</w:t>
-      </w:r>
-      <w:r>
-        <w:t>: UNM app contest/google play store</w:t>
-      </w:r>
-    </w:p>
-    <w:p>
-      <w:r>
-        <w:t>Thanks!</w:t>
-      </w:r>
-    </w:p>
-    <w:p>
-      <w:pPr>
-        <w:pStyle w:val="ListParagraph"/>
-        <w:numPr>
-          <w:ilvl w:val="0"/>
-          <w:numId w:val="1"/>
-        </w:numPr>
-      </w:pPr>
-      <w:r>
-        <w:t>?</w:t>
-      </w:r>
       <w:r>
         <w:t>: short thanks, open up for questions</w:t>
       </w:r>

</xml_diff>